<commit_message>
19/06/2016, actualización entrega 2
</commit_message>
<xml_diff>
--- a/MIS COSAS/Explicación Presentación.docx
+++ b/MIS COSAS/Explicación Presentación.docx
@@ -211,7 +211,13 @@
         <w:t xml:space="preserve">Entrega del proyecto </w:t>
       </w:r>
       <w:r>
-        <w:t>(1 junio – 17 junio): se completa la documentación y se realiza la presentación de la defensa del proyecto.</w:t>
+        <w:t>(1 junio – 17 junio): se completa la documentación</w:t>
+      </w:r>
+      <w:r>
+        <w:t>, se documenta el código</w:t>
+      </w:r>
+      <w:r>
+        <w:t xml:space="preserve"> y se realiza la presentación de la defensa del proyecto.</w:t>
       </w:r>
     </w:p>
     <w:p>
@@ -229,7 +235,15 @@
     </w:p>
     <w:p>
       <w:r>
-        <w:t>Se ha estimado unos costes teniendo en cuenta que se dedicaría unas 3-4h de Lunes a Viernes y 6-7h Sabados y Domingos, para escoger un valor medio se estiman unas 5 horas por día (35h semanales) y cada hora tendrá un p</w:t>
+        <w:t xml:space="preserve">Se ha estimado unos costes teniendo en cuenta que se dedicaría unas 3-4h de Lunes a Viernes y 6-7h </w:t>
+      </w:r>
+      <w:proofErr w:type="spellStart"/>
+      <w:r>
+        <w:t>Sabados</w:t>
+      </w:r>
+      <w:proofErr w:type="spellEnd"/>
+      <w:r>
+        <w:t xml:space="preserve"> y Domingos, para escoger un valor medio se estiman unas 5 horas por día (35h semanales) y cada hora tendrá un p</w:t>
       </w:r>
       <w:r>
         <w:t>r</w:t>
@@ -1023,8 +1037,13 @@
         <w:t>Se deben ver desde cualquier dispositivo para eso conta</w:t>
       </w:r>
       <w:r>
-        <w:t>mos con un diseño web responsive gracias a Boostrap</w:t>
-      </w:r>
+        <w:t xml:space="preserve">mos con un diseño web responsive gracias a </w:t>
+      </w:r>
+      <w:proofErr w:type="spellStart"/>
+      <w:r>
+        <w:t>Boostrap</w:t>
+      </w:r>
+      <w:proofErr w:type="spellEnd"/>
       <w:r>
         <w:t>, lo que también ayudará a la navegación por la aplicación.</w:t>
       </w:r>
@@ -1123,21 +1142,33 @@
       <w:r>
         <w:t xml:space="preserve">y el campo </w:t>
       </w:r>
+      <w:proofErr w:type="spellStart"/>
       <w:r>
         <w:rPr>
           <w:i/>
         </w:rPr>
         <w:t>numalbaran</w:t>
       </w:r>
-      <w:r>
-        <w:t xml:space="preserve"> de la tabla “Albarán” que son campos o códigos autonuméricos que identifican a cada elemento. Además, el campo  </w:t>
-      </w:r>
+      <w:proofErr w:type="spellEnd"/>
+      <w:r>
+        <w:t xml:space="preserve"> de la tabla “Albarán” que son campos o códigos </w:t>
+      </w:r>
+      <w:proofErr w:type="spellStart"/>
+      <w:r>
+        <w:t>autonuméricos</w:t>
+      </w:r>
+      <w:proofErr w:type="spellEnd"/>
+      <w:r>
+        <w:t xml:space="preserve"> que identifican a cada elemento. Además, el campo  </w:t>
+      </w:r>
+      <w:proofErr w:type="spellStart"/>
       <w:r>
         <w:rPr>
           <w:i/>
         </w:rPr>
         <w:t>numfactura</w:t>
       </w:r>
+      <w:proofErr w:type="spellEnd"/>
       <w:r>
         <w:t xml:space="preserve"> es el código que identifica a cada </w:t>
       </w:r>
@@ -1172,7 +1203,15 @@
     </w:p>
     <w:p>
       <w:r>
-        <w:t xml:space="preserve">Estos campos son creados mediantes triggers o disparadores en la base de datos, cada vez que se realiza una inserción en ella. </w:t>
+        <w:t xml:space="preserve">Estos campos son creados mediantes </w:t>
+      </w:r>
+      <w:proofErr w:type="spellStart"/>
+      <w:r>
+        <w:t>triggers</w:t>
+      </w:r>
+      <w:proofErr w:type="spellEnd"/>
+      <w:r>
+        <w:t xml:space="preserve"> o disparadores en la base de datos, cada vez que se realiza una inserción en ella. </w:t>
       </w:r>
     </w:p>
     <w:p>
@@ -1208,13 +1247,29 @@
         <w:t>HTML, CSS, JavaScript, Bootstrap</w:t>
       </w:r>
       <w:r>
-        <w:t xml:space="preserve"> como framework de diseño web</w:t>
+        <w:t xml:space="preserve"> como </w:t>
+      </w:r>
+      <w:proofErr w:type="spellStart"/>
+      <w:r>
+        <w:t>framework</w:t>
+      </w:r>
+      <w:proofErr w:type="spellEnd"/>
+      <w:r>
+        <w:t xml:space="preserve"> de diseño web</w:t>
       </w:r>
       <w:r>
         <w:t xml:space="preserve"> y jQuery</w:t>
       </w:r>
       <w:r>
-        <w:t>. En jQuery he usado 3 plugins:</w:t>
+        <w:t xml:space="preserve">. En jQuery he usado 3 </w:t>
+      </w:r>
+      <w:proofErr w:type="spellStart"/>
+      <w:r>
+        <w:t>plugins</w:t>
+      </w:r>
+      <w:proofErr w:type="spellEnd"/>
+      <w:r>
+        <w:t>:</w:t>
       </w:r>
     </w:p>
     <w:p>
@@ -1225,8 +1280,13 @@
           <w:numId w:val="9"/>
         </w:numPr>
       </w:pPr>
-      <w:r>
-        <w:t xml:space="preserve">Highcharts: para los gráficos en la página principal </w:t>
+      <w:proofErr w:type="spellStart"/>
+      <w:r>
+        <w:t>Highcharts</w:t>
+      </w:r>
+      <w:proofErr w:type="spellEnd"/>
+      <w:r>
+        <w:t xml:space="preserve">: para los gráficos en la página principal </w:t>
       </w:r>
     </w:p>
     <w:p>
@@ -1285,8 +1345,13 @@
         <w:t>servidor</w:t>
       </w:r>
       <w:r>
-        <w:t>, se utiliza el servidor apache, el lenguaje PHP y la base de datos MySQL</w:t>
-      </w:r>
+        <w:t xml:space="preserve">, se utiliza el servidor apache, el lenguaje PHP y la base de datos </w:t>
+      </w:r>
+      <w:proofErr w:type="spellStart"/>
+      <w:r>
+        <w:t>MySQL</w:t>
+      </w:r>
+      <w:proofErr w:type="spellEnd"/>
       <w:r>
         <w:t>.</w:t>
       </w:r>
@@ -1297,18 +1362,107 @@
     <w:p>
       <w:r>
         <w:lastRenderedPageBreak/>
-        <w:t>Y para la comunicación entre ambos, utilizamos AJAX</w:t>
-      </w:r>
-    </w:p>
-    <w:p>
-      <w:r>
-        <w:t>La herramientas de desarrollo son: NetBeans como IDE</w:t>
+        <w:t xml:space="preserve">Y para la comunicación </w:t>
+      </w:r>
+      <w:r>
+        <w:t xml:space="preserve">asíncrona </w:t>
+      </w:r>
+      <w:r>
+        <w:t>entre ambos, utilizamos AJAX</w:t>
+      </w:r>
+      <w:r>
+        <w:t>.</w:t>
+      </w:r>
+    </w:p>
+    <w:p>
+      <w:r>
+        <w:t xml:space="preserve">La herramientas de desarrollo son: </w:t>
+      </w:r>
+      <w:proofErr w:type="spellStart"/>
+      <w:r>
+        <w:t>NetBeans</w:t>
+      </w:r>
+      <w:proofErr w:type="spellEnd"/>
+      <w:r>
+        <w:t xml:space="preserve"> como IDE</w:t>
       </w:r>
       <w:r>
         <w:t>(entorno de desarrollo)</w:t>
       </w:r>
       <w:r>
-        <w:t>, CodeIgniter como framework, MySQL WorkBench para el modelado de datos, GitHub como control de versiones, FileZilla para subir la aplicación a gerión, Balsamiq Mockups para el diseño de los prototipos de baja fidelidad y Creately para el diseño de los distintos diagramas.</w:t>
+        <w:t xml:space="preserve">, CodeIgniter como </w:t>
+      </w:r>
+      <w:proofErr w:type="spellStart"/>
+      <w:r>
+        <w:t>framework</w:t>
+      </w:r>
+      <w:proofErr w:type="spellEnd"/>
+      <w:r>
+        <w:t xml:space="preserve">, </w:t>
+      </w:r>
+      <w:proofErr w:type="spellStart"/>
+      <w:r>
+        <w:t>MySQL</w:t>
+      </w:r>
+      <w:proofErr w:type="spellEnd"/>
+      <w:r>
+        <w:t xml:space="preserve"> </w:t>
+      </w:r>
+      <w:proofErr w:type="spellStart"/>
+      <w:r>
+        <w:t>WorkBench</w:t>
+      </w:r>
+      <w:proofErr w:type="spellEnd"/>
+      <w:r>
+        <w:t xml:space="preserve"> para el modelado de datos, </w:t>
+      </w:r>
+      <w:proofErr w:type="spellStart"/>
+      <w:r>
+        <w:t>GitHub</w:t>
+      </w:r>
+      <w:proofErr w:type="spellEnd"/>
+      <w:r>
+        <w:t xml:space="preserve"> como control de versiones, </w:t>
+      </w:r>
+      <w:proofErr w:type="spellStart"/>
+      <w:r>
+        <w:t>FileZilla</w:t>
+      </w:r>
+      <w:proofErr w:type="spellEnd"/>
+      <w:r>
+        <w:t xml:space="preserve"> para subir la aplicación a </w:t>
+      </w:r>
+      <w:proofErr w:type="spellStart"/>
+      <w:r>
+        <w:t>gerión</w:t>
+      </w:r>
+      <w:proofErr w:type="spellEnd"/>
+      <w:r>
+        <w:t xml:space="preserve">, </w:t>
+      </w:r>
+      <w:proofErr w:type="spellStart"/>
+      <w:r>
+        <w:t>Balsamiq</w:t>
+      </w:r>
+      <w:proofErr w:type="spellEnd"/>
+      <w:r>
+        <w:t xml:space="preserve"> </w:t>
+      </w:r>
+      <w:proofErr w:type="spellStart"/>
+      <w:r>
+        <w:t>Mockups</w:t>
+      </w:r>
+      <w:proofErr w:type="spellEnd"/>
+      <w:r>
+        <w:t xml:space="preserve"> para el diseño de los prototipos de baja fidelidad y </w:t>
+      </w:r>
+      <w:proofErr w:type="spellStart"/>
+      <w:r>
+        <w:t>Creately</w:t>
+      </w:r>
+      <w:proofErr w:type="spellEnd"/>
+      <w:r>
+        <w:t xml:space="preserve"> para el diseño de los distintos diagramas.</w:t>
       </w:r>
     </w:p>
     <w:p>
@@ -1434,14 +1588,38 @@
       <w:r>
         <w:t xml:space="preserve">Quitar el </w:t>
       </w:r>
+      <w:proofErr w:type="spellStart"/>
       <w:r>
         <w:rPr>
           <w:i/>
         </w:rPr>
-        <w:t xml:space="preserve">index.php </w:t>
-      </w:r>
-      <w:r>
-        <w:t xml:space="preserve"> de las URLs generadas por CodeIgniter, lo que permitiría acceder más fácilmente al módulo de Administración además de tener URLs más amigables.</w:t>
+        <w:t>index.php</w:t>
+      </w:r>
+      <w:proofErr w:type="spellEnd"/>
+      <w:r>
+        <w:rPr>
+          <w:i/>
+        </w:rPr>
+        <w:t xml:space="preserve"> </w:t>
+      </w:r>
+      <w:r>
+        <w:t xml:space="preserve"> de las </w:t>
+      </w:r>
+      <w:proofErr w:type="spellStart"/>
+      <w:r>
+        <w:t>URLs</w:t>
+      </w:r>
+      <w:proofErr w:type="spellEnd"/>
+      <w:r>
+        <w:t xml:space="preserve"> generadas por CodeIgniter, lo que permitiría acceder más fácilmente al módulo de Administración además de tener </w:t>
+      </w:r>
+      <w:proofErr w:type="spellStart"/>
+      <w:r>
+        <w:t>URLs</w:t>
+      </w:r>
+      <w:proofErr w:type="spellEnd"/>
+      <w:r>
+        <w:t xml:space="preserve"> más amigables.</w:t>
       </w:r>
     </w:p>
     <w:p>
@@ -1594,6 +1772,8 @@
       <w:pPr>
         <w:ind w:left="360"/>
       </w:pPr>
+      <w:bookmarkStart w:id="0" w:name="_GoBack"/>
+      <w:bookmarkEnd w:id="0"/>
     </w:p>
     <w:sectPr>
       <w:headerReference w:type="default" r:id="rId10"/>
@@ -1714,7 +1894,7 @@
         <w:color w:val="1B1D3D" w:themeColor="text2" w:themeShade="BF"/>
         <w:szCs w:val="24"/>
       </w:rPr>
-      <w:t>4</w:t>
+      <w:t>5</w:t>
     </w:r>
     <w:r>
       <w:rPr>
@@ -4850,7 +5030,7 @@
 </file>
 
 <file path=customXml/itemProps3.xml><?xml version="1.0" encoding="utf-8"?>
-<ds:datastoreItem xmlns:ds="http://schemas.openxmlformats.org/officeDocument/2006/customXml" ds:itemID="{469AB3B0-182F-47CE-ABE7-98C1E301E0BB}">
+<ds:datastoreItem xmlns:ds="http://schemas.openxmlformats.org/officeDocument/2006/customXml" ds:itemID="{9746574C-0278-44CA-B59D-C583074C9587}">
   <ds:schemaRefs>
     <ds:schemaRef ds:uri="http://schemas.openxmlformats.org/officeDocument/2006/bibliography"/>
   </ds:schemaRefs>

</xml_diff>